<commit_message>
Add final DevReach presentation
</commit_message>
<xml_diff>
--- a/Notes.docx
+++ b/Notes.docx
@@ -50,283 +50,6 @@
       <w:r>
         <w:t>How many have VR experience</w:t>
       </w:r>
-    </w:p>
-    <w:p>
-      <w:pPr>
-        <w:pStyle w:val="ListParagraph"/>
-        <w:numPr>
-          <w:ilvl w:val="0"/>
-          <w:numId w:val="1"/>
-        </w:numPr>
-      </w:pPr>
-      <w:r>
-        <w:t>How many have C# experience</w:t>
-      </w:r>
-    </w:p>
-    <w:p>
-      <w:pPr>
-        <w:pStyle w:val="ListParagraph"/>
-        <w:numPr>
-          <w:ilvl w:val="0"/>
-          <w:numId w:val="1"/>
-        </w:numPr>
-      </w:pPr>
-      <w:r>
-        <w:t>How many have 3D experience</w:t>
-      </w:r>
-    </w:p>
-    <w:p>
-      <w:r>
-        <w:t>We started with C# and XAML experience</w:t>
-      </w:r>
-    </w:p>
-    <w:p>
-      <w:pPr>
-        <w:pStyle w:val="Heading2"/>
-        <w:rPr>
-          <w:highlight w:val="green"/>
-        </w:rPr>
-      </w:pPr>
-      <w:r>
-        <w:rPr>
-          <w:highlight w:val="green"/>
-        </w:rPr>
-        <w:t>Safety</w:t>
-      </w:r>
-    </w:p>
-    <w:p>
-      <w:pPr>
-        <w:pStyle w:val="ListParagraph"/>
-        <w:numPr>
-          <w:ilvl w:val="0"/>
-          <w:numId w:val="2"/>
-        </w:numPr>
-        <w:rPr>
-          <w:highlight w:val="green"/>
-        </w:rPr>
-      </w:pPr>
-      <w:r>
-        <w:rPr>
-          <w:highlight w:val="green"/>
-        </w:rPr>
-        <w:t xml:space="preserve">Get in </w:t>
-      </w:r>
-      <w:r>
-        <w:rPr>
-          <w:highlight w:val="green"/>
-        </w:rPr>
-        <w:t>HMD in public space</w:t>
-      </w:r>
-    </w:p>
-    <w:p>
-      <w:pPr>
-        <w:pStyle w:val="ListParagraph"/>
-        <w:numPr>
-          <w:ilvl w:val="0"/>
-          <w:numId w:val="2"/>
-        </w:numPr>
-        <w:rPr>
-          <w:highlight w:val="green"/>
-        </w:rPr>
-      </w:pPr>
-      <w:r>
-        <w:rPr>
-          <w:highlight w:val="green"/>
-        </w:rPr>
-        <w:t>Guardian system</w:t>
-      </w:r>
-    </w:p>
-    <w:p>
-      <w:pPr>
-        <w:pStyle w:val="ListParagraph"/>
-        <w:numPr>
-          <w:ilvl w:val="0"/>
-          <w:numId w:val="2"/>
-        </w:numPr>
-        <w:rPr>
-          <w:highlight w:val="green"/>
-        </w:rPr>
-      </w:pPr>
-      <w:r>
-        <w:rPr>
-          <w:highlight w:val="green"/>
-        </w:rPr>
-        <w:t>Cyber sickness</w:t>
-      </w:r>
-    </w:p>
-    <w:p>
-      <w:pPr>
-        <w:pStyle w:val="ListParagraph"/>
-        <w:numPr>
-          <w:ilvl w:val="0"/>
-          <w:numId w:val="2"/>
-        </w:numPr>
-        <w:rPr>
-          <w:highlight w:val="green"/>
-        </w:rPr>
-      </w:pPr>
-      <w:r>
-        <w:rPr>
-          <w:highlight w:val="green"/>
-        </w:rPr>
-        <w:t>Health issues</w:t>
-      </w:r>
-    </w:p>
-    <w:p>
-      <w:pPr>
-        <w:pStyle w:val="Heading2"/>
-      </w:pPr>
-      <w:r>
-        <w:t>VR Hardware</w:t>
-      </w:r>
-    </w:p>
-    <w:p>
-      <w:pPr>
-        <w:pStyle w:val="ListParagraph"/>
-        <w:numPr>
-          <w:ilvl w:val="0"/>
-          <w:numId w:val="3"/>
-        </w:numPr>
-        <w:rPr>
-          <w:highlight w:val="green"/>
-        </w:rPr>
-      </w:pPr>
-      <w:r>
-        <w:rPr>
-          <w:highlight w:val="green"/>
-        </w:rPr>
-        <w:t>Tethered</w:t>
-      </w:r>
-    </w:p>
-    <w:p>
-      <w:pPr>
-        <w:pStyle w:val="ListParagraph"/>
-        <w:numPr>
-          <w:ilvl w:val="0"/>
-          <w:numId w:val="3"/>
-        </w:numPr>
-        <w:rPr>
-          <w:highlight w:val="green"/>
-        </w:rPr>
-      </w:pPr>
-      <w:r>
-        <w:rPr>
-          <w:highlight w:val="green"/>
-        </w:rPr>
-        <w:t xml:space="preserve">Oculus Quest / </w:t>
-      </w:r>
-      <w:proofErr w:type="spellStart"/>
-      <w:r>
-        <w:rPr>
-          <w:highlight w:val="green"/>
-        </w:rPr>
-        <w:t>Vive</w:t>
-      </w:r>
-      <w:proofErr w:type="spellEnd"/>
-      <w:r>
-        <w:rPr>
-          <w:highlight w:val="green"/>
-        </w:rPr>
-        <w:t xml:space="preserve"> Cosmos</w:t>
-      </w:r>
-    </w:p>
-    <w:p>
-      <w:pPr>
-        <w:pStyle w:val="ListParagraph"/>
-        <w:numPr>
-          <w:ilvl w:val="0"/>
-          <w:numId w:val="3"/>
-        </w:numPr>
-        <w:rPr>
-          <w:color w:val="FF0000"/>
-        </w:rPr>
-      </w:pPr>
-      <w:r>
-        <w:rPr>
-          <w:color w:val="FF0000"/>
-        </w:rPr>
-        <w:t xml:space="preserve">AR is </w:t>
-      </w:r>
-      <w:proofErr w:type="spellStart"/>
-      <w:r>
-        <w:rPr>
-          <w:color w:val="FF0000"/>
-        </w:rPr>
-        <w:t>airborn</w:t>
-      </w:r>
-      <w:proofErr w:type="spellEnd"/>
-    </w:p>
-    <w:p>
-      <w:pPr>
-        <w:pStyle w:val="ListParagraph"/>
-        <w:numPr>
-          <w:ilvl w:val="0"/>
-          <w:numId w:val="3"/>
-        </w:numPr>
-        <w:rPr>
-          <w:highlight w:val="green"/>
-        </w:rPr>
-      </w:pPr>
-      <w:r>
-        <w:rPr>
-          <w:highlight w:val="green"/>
-        </w:rPr>
-        <w:t>Mobile breakdown</w:t>
-      </w:r>
-    </w:p>
-    <w:p>
-      <w:pPr>
-        <w:pStyle w:val="ListParagraph"/>
-        <w:numPr>
-          <w:ilvl w:val="0"/>
-          <w:numId w:val="3"/>
-        </w:numPr>
-        <w:rPr>
-          <w:highlight w:val="green"/>
-        </w:rPr>
-      </w:pPr>
-      <w:r>
-        <w:rPr>
-          <w:highlight w:val="green"/>
-        </w:rPr>
-        <w:t>Displays, Matrices</w:t>
-      </w:r>
-    </w:p>
-    <w:p>
-      <w:pPr>
-        <w:pStyle w:val="ListParagraph"/>
-        <w:numPr>
-          <w:ilvl w:val="0"/>
-          <w:numId w:val="3"/>
-        </w:numPr>
-        <w:rPr>
-          <w:highlight w:val="green"/>
-        </w:rPr>
-      </w:pPr>
-      <w:r>
-        <w:rPr>
-          <w:highlight w:val="green"/>
-        </w:rPr>
-        <w:t>2D vs 3D rendering</w:t>
-      </w:r>
-    </w:p>
-    <w:p>
-      <w:pPr>
-        <w:pStyle w:val="ListParagraph"/>
-        <w:numPr>
-          <w:ilvl w:val="0"/>
-          <w:numId w:val="3"/>
-        </w:numPr>
-        <w:rPr>
-          <w:highlight w:val="green"/>
-        </w:rPr>
-      </w:pPr>
-      <w:r>
-        <w:rPr>
-          <w:highlight w:val="green"/>
-        </w:rPr>
-        <w:t>2D subpixel rendering</w:t>
-      </w:r>
       <w:bookmarkStart w:id="0" w:name="_GoBack"/>
       <w:bookmarkEnd w:id="0"/>
     </w:p>
@@ -335,35 +58,104 @@
         <w:pStyle w:val="ListParagraph"/>
         <w:numPr>
           <w:ilvl w:val="0"/>
+          <w:numId w:val="1"/>
+        </w:numPr>
+      </w:pPr>
+      <w:r>
+        <w:t>How many have C# experience</w:t>
+      </w:r>
+    </w:p>
+    <w:p>
+      <w:pPr>
+        <w:pStyle w:val="ListParagraph"/>
+        <w:numPr>
+          <w:ilvl w:val="0"/>
+          <w:numId w:val="1"/>
+        </w:numPr>
+      </w:pPr>
+      <w:r>
+        <w:t>How many have 3D experience</w:t>
+      </w:r>
+    </w:p>
+    <w:p>
+      <w:r>
+        <w:t>We started with C# and XAML experience</w:t>
+      </w:r>
+    </w:p>
+    <w:p>
+      <w:pPr>
+        <w:pStyle w:val="Heading2"/>
+      </w:pPr>
+      <w:r>
+        <w:t>Safety</w:t>
+      </w:r>
+    </w:p>
+    <w:p>
+      <w:pPr>
+        <w:pStyle w:val="ListParagraph"/>
+        <w:numPr>
+          <w:ilvl w:val="0"/>
+          <w:numId w:val="2"/>
+        </w:numPr>
+      </w:pPr>
+      <w:r>
+        <w:t>Get in HMD in public space</w:t>
+      </w:r>
+    </w:p>
+    <w:p>
+      <w:pPr>
+        <w:pStyle w:val="ListParagraph"/>
+        <w:numPr>
+          <w:ilvl w:val="0"/>
+          <w:numId w:val="2"/>
+        </w:numPr>
+      </w:pPr>
+      <w:r>
+        <w:t>Guardian system</w:t>
+      </w:r>
+    </w:p>
+    <w:p>
+      <w:pPr>
+        <w:pStyle w:val="ListParagraph"/>
+        <w:numPr>
+          <w:ilvl w:val="0"/>
+          <w:numId w:val="2"/>
+        </w:numPr>
+      </w:pPr>
+      <w:r>
+        <w:t>Cyber sickness</w:t>
+      </w:r>
+    </w:p>
+    <w:p>
+      <w:pPr>
+        <w:pStyle w:val="ListParagraph"/>
+        <w:numPr>
+          <w:ilvl w:val="0"/>
+          <w:numId w:val="2"/>
+        </w:numPr>
+      </w:pPr>
+      <w:r>
+        <w:t>Health issues</w:t>
+      </w:r>
+    </w:p>
+    <w:p>
+      <w:pPr>
+        <w:pStyle w:val="Heading2"/>
+      </w:pPr>
+      <w:r>
+        <w:t>VR Hardware</w:t>
+      </w:r>
+    </w:p>
+    <w:p>
+      <w:pPr>
+        <w:pStyle w:val="ListParagraph"/>
+        <w:numPr>
+          <w:ilvl w:val="0"/>
           <w:numId w:val="3"/>
         </w:numPr>
-        <w:rPr>
-          <w:highlight w:val="green"/>
-        </w:rPr>
-      </w:pPr>
-      <w:r>
-        <w:rPr>
-          <w:highlight w:val="green"/>
-        </w:rPr>
-        <w:t xml:space="preserve">3D </w:t>
-      </w:r>
-      <w:r>
-        <w:rPr>
-          <w:highlight w:val="green"/>
-        </w:rPr>
-        <w:t>super sampling</w:t>
-      </w:r>
-      <w:r>
-        <w:rPr>
-          <w:highlight w:val="green"/>
-        </w:rPr>
-        <w:t xml:space="preserve"> MSAA overdraw </w:t>
-      </w:r>
-      <w:r>
-        <w:rPr>
-          <w:highlight w:val="green"/>
-        </w:rPr>
-        <w:t>time wrap</w:t>
+      </w:pPr>
+      <w:r>
+        <w:t>Tethered</w:t>
       </w:r>
     </w:p>
     <w:p>
@@ -373,14 +165,105 @@
           <w:ilvl w:val="0"/>
           <w:numId w:val="3"/>
         </w:numPr>
-        <w:rPr>
-          <w:highlight w:val="green"/>
-        </w:rPr>
-      </w:pPr>
-      <w:r>
-        <w:rPr>
-          <w:highlight w:val="green"/>
-        </w:rPr>
+      </w:pPr>
+      <w:r>
+        <w:t xml:space="preserve">Oculus Quest / </w:t>
+      </w:r>
+      <w:proofErr w:type="spellStart"/>
+      <w:r>
+        <w:t>Vive</w:t>
+      </w:r>
+      <w:proofErr w:type="spellEnd"/>
+      <w:r>
+        <w:t xml:space="preserve"> Cosmos</w:t>
+      </w:r>
+    </w:p>
+    <w:p>
+      <w:pPr>
+        <w:pStyle w:val="ListParagraph"/>
+        <w:numPr>
+          <w:ilvl w:val="0"/>
+          <w:numId w:val="3"/>
+        </w:numPr>
+      </w:pPr>
+      <w:r>
+        <w:t xml:space="preserve">AR is </w:t>
+      </w:r>
+      <w:proofErr w:type="spellStart"/>
+      <w:r>
+        <w:t>airborn</w:t>
+      </w:r>
+      <w:proofErr w:type="spellEnd"/>
+    </w:p>
+    <w:p>
+      <w:pPr>
+        <w:pStyle w:val="ListParagraph"/>
+        <w:numPr>
+          <w:ilvl w:val="0"/>
+          <w:numId w:val="3"/>
+        </w:numPr>
+      </w:pPr>
+      <w:r>
+        <w:t>Mobile breakdown</w:t>
+      </w:r>
+    </w:p>
+    <w:p>
+      <w:pPr>
+        <w:pStyle w:val="ListParagraph"/>
+        <w:numPr>
+          <w:ilvl w:val="0"/>
+          <w:numId w:val="3"/>
+        </w:numPr>
+      </w:pPr>
+      <w:r>
+        <w:t>Displays, Matrices</w:t>
+      </w:r>
+    </w:p>
+    <w:p>
+      <w:pPr>
+        <w:pStyle w:val="ListParagraph"/>
+        <w:numPr>
+          <w:ilvl w:val="0"/>
+          <w:numId w:val="3"/>
+        </w:numPr>
+      </w:pPr>
+      <w:r>
+        <w:t>2D vs 3D rendering</w:t>
+      </w:r>
+    </w:p>
+    <w:p>
+      <w:pPr>
+        <w:pStyle w:val="ListParagraph"/>
+        <w:numPr>
+          <w:ilvl w:val="0"/>
+          <w:numId w:val="3"/>
+        </w:numPr>
+      </w:pPr>
+      <w:r>
+        <w:t>2D subpixel rendering</w:t>
+      </w:r>
+    </w:p>
+    <w:p>
+      <w:pPr>
+        <w:pStyle w:val="ListParagraph"/>
+        <w:numPr>
+          <w:ilvl w:val="0"/>
+          <w:numId w:val="3"/>
+        </w:numPr>
+      </w:pPr>
+      <w:r>
+        <w:t>3D super sampling MSAA overdraw time wrap</w:t>
+      </w:r>
+    </w:p>
+    <w:p>
+      <w:pPr>
+        <w:pStyle w:val="ListParagraph"/>
+        <w:numPr>
+          <w:ilvl w:val="0"/>
+          <w:numId w:val="3"/>
+        </w:numPr>
+      </w:pPr>
+      <w:r>
         <w:t>Waveguide audio</w:t>
       </w:r>
     </w:p>
@@ -391,14 +274,8 @@
           <w:ilvl w:val="0"/>
           <w:numId w:val="3"/>
         </w:numPr>
-        <w:rPr>
-          <w:highlight w:val="green"/>
-        </w:rPr>
-      </w:pPr>
-      <w:r>
-        <w:rPr>
-          <w:highlight w:val="green"/>
-        </w:rPr>
+      </w:pPr>
+      <w:r>
         <w:t>Tracking cameras, 3DoF, 6DoF</w:t>
       </w:r>
     </w:p>
@@ -409,14 +286,8 @@
           <w:ilvl w:val="0"/>
           <w:numId w:val="3"/>
         </w:numPr>
-        <w:rPr>
-          <w:highlight w:val="green"/>
-        </w:rPr>
-      </w:pPr>
-      <w:r>
-        <w:rPr>
-          <w:highlight w:val="green"/>
-        </w:rPr>
+      </w:pPr>
+      <w:r>
         <w:t>Controllers</w:t>
       </w:r>
     </w:p>
@@ -427,14 +298,8 @@
           <w:ilvl w:val="0"/>
           <w:numId w:val="3"/>
         </w:numPr>
-        <w:rPr>
-          <w:highlight w:val="green"/>
-        </w:rPr>
-      </w:pPr>
-      <w:r>
-        <w:rPr>
-          <w:highlight w:val="green"/>
-        </w:rPr>
+      </w:pPr>
+      <w:r>
         <w:t>Hand tracking</w:t>
       </w:r>
     </w:p>
@@ -445,14 +310,8 @@
           <w:ilvl w:val="0"/>
           <w:numId w:val="3"/>
         </w:numPr>
-        <w:rPr>
-          <w:color w:val="FF0000"/>
-        </w:rPr>
-      </w:pPr>
-      <w:r>
-        <w:rPr>
-          <w:color w:val="FF0000"/>
-        </w:rPr>
+      </w:pPr>
+      <w:r>
         <w:t>Sensor noise</w:t>
       </w:r>
     </w:p>
@@ -531,13 +390,7 @@
         </w:numPr>
       </w:pPr>
       <w:r>
-        <w:t>Iso</w:t>
-      </w:r>
-      <w:r>
-        <w:t>metric</w:t>
-      </w:r>
-      <w:r>
-        <w:t xml:space="preserve"> vs Perspective camera view</w:t>
+        <w:t>Isometric vs Perspective camera view</w:t>
       </w:r>
     </w:p>
     <w:p>
@@ -574,16 +427,7 @@
       </w:pPr>
       <w:r>
         <w:lastRenderedPageBreak/>
-        <w:t xml:space="preserve">Play/Pause - </w:t>
-      </w:r>
-      <w:r>
-        <w:t>Serialize</w:t>
-      </w:r>
-      <w:r>
-        <w:t>/</w:t>
-      </w:r>
-      <w:r>
-        <w:t>Deserialize</w:t>
+        <w:t>Play/Pause - Serialize/Deserialize</w:t>
       </w:r>
     </w:p>
     <w:p>
@@ -713,13 +557,7 @@
         </w:numPr>
       </w:pPr>
       <w:r>
-        <w:t xml:space="preserve">Assigning </w:t>
-      </w:r>
-      <w:r>
-        <w:t>serializable</w:t>
-      </w:r>
-      <w:r>
-        <w:t xml:space="preserve"> fields</w:t>
+        <w:t>Assigning serializable fields</w:t>
       </w:r>
     </w:p>
     <w:p>
@@ -799,10 +637,7 @@
         </w:numPr>
       </w:pPr>
       <w:r>
-        <w:t xml:space="preserve">LERP </w:t>
-      </w:r>
-      <w:r>
-        <w:t xml:space="preserve">vs </w:t>
+        <w:t xml:space="preserve">LERP vs </w:t>
       </w:r>
       <w:proofErr w:type="spellStart"/>
       <w:r>
@@ -934,10 +769,7 @@
         </w:numPr>
       </w:pPr>
       <w:r>
-        <w:t>Self-awareness</w:t>
-      </w:r>
-      <w:r>
-        <w:t>, avatars</w:t>
+        <w:t>Self-awareness, avatars</w:t>
       </w:r>
     </w:p>
     <w:p>
@@ -1816,7 +1648,7 @@
       </w:pPr>
     </w:pPrDefault>
   </w:docDefaults>
-  <w:latentStyles w:defLockedState="0" w:defUIPriority="99" w:defSemiHidden="0" w:defUnhideWhenUsed="0" w:defQFormat="0" w:count="375">
+  <w:latentStyles w:defLockedState="0" w:defUIPriority="99" w:defSemiHidden="0" w:defUnhideWhenUsed="0" w:defQFormat="0" w:count="377">
     <w:lsdException w:name="Normal" w:uiPriority="0" w:qFormat="1"/>
     <w:lsdException w:name="heading 1" w:uiPriority="9" w:qFormat="1"/>
     <w:lsdException w:name="heading 2" w:semiHidden="1" w:uiPriority="9" w:unhideWhenUsed="1" w:qFormat="1"/>
@@ -1922,7 +1754,6 @@
     <w:lsdException w:name="HTML Sample" w:semiHidden="1" w:unhideWhenUsed="1"/>
     <w:lsdException w:name="HTML Typewriter" w:semiHidden="1" w:unhideWhenUsed="1"/>
     <w:lsdException w:name="HTML Variable" w:semiHidden="1" w:unhideWhenUsed="1"/>
-    <w:lsdException w:name="Normal Table" w:semiHidden="1" w:unhideWhenUsed="1"/>
     <w:lsdException w:name="annotation subject" w:semiHidden="1" w:unhideWhenUsed="1"/>
     <w:lsdException w:name="No List" w:semiHidden="1" w:unhideWhenUsed="1"/>
     <w:lsdException w:name="Outline List 1" w:semiHidden="1" w:unhideWhenUsed="1"/>
@@ -1968,11 +1799,9 @@
     <w:lsdException w:name="Table Subtle 1" w:semiHidden="1" w:unhideWhenUsed="1"/>
     <w:lsdException w:name="Table Subtle 2" w:semiHidden="1" w:unhideWhenUsed="1"/>
     <w:lsdException w:name="Table Web 1" w:semiHidden="1" w:unhideWhenUsed="1"/>
-    <w:lsdException w:name="Table Web 2" w:semiHidden="1" w:unhideWhenUsed="1"/>
     <w:lsdException w:name="Table Web 3" w:semiHidden="1" w:unhideWhenUsed="1"/>
     <w:lsdException w:name="Balloon Text" w:semiHidden="1" w:unhideWhenUsed="1"/>
     <w:lsdException w:name="Table Grid" w:uiPriority="39"/>
-    <w:lsdException w:name="Table Theme" w:semiHidden="1" w:unhideWhenUsed="1"/>
     <w:lsdException w:name="Placeholder Text" w:semiHidden="1"/>
     <w:lsdException w:name="No Spacing" w:uiPriority="1" w:qFormat="1"/>
     <w:lsdException w:name="Light Shading" w:uiPriority="60"/>
@@ -2192,6 +2021,8 @@
     <w:lsdException w:name="Smart Hyperlink" w:semiHidden="1" w:unhideWhenUsed="1"/>
     <w:lsdException w:name="Hashtag" w:semiHidden="1" w:unhideWhenUsed="1"/>
     <w:lsdException w:name="Unresolved Mention" w:semiHidden="1" w:unhideWhenUsed="1"/>
+    <w:lsdException w:name="Smart Link" w:semiHidden="1" w:unhideWhenUsed="1"/>
+    <w:lsdException w:name="Smart Link Error" w:semiHidden="1" w:unhideWhenUsed="1"/>
   </w:latentStyles>
   <w:style w:type="paragraph" w:default="1" w:styleId="Normal">
     <w:name w:val="Normal"/>

</xml_diff>